<commit_message>
added user defined module to the Period2 folder
</commit_message>
<xml_diff>
--- a/Period2b/Questions.docx
+++ b/Period2b/Questions.docx
@@ -453,180 +453,446 @@
         </w:rPr>
         <w:t xml:space="preserve"> it will return undefined. </w:t>
       </w:r>
+    </w:p>
+    <w:p>
+      <w:pPr>
+        <w:pStyle w:val="Overskrift3"/>
+        <w:rPr>
+          <w:lang w:val="en-US"/>
+        </w:rPr>
+      </w:pPr>
+      <w:r>
+        <w:rPr>
+          <w:lang w:val="en-US"/>
+        </w:rPr>
+        <w:lastRenderedPageBreak/>
+        <w:t>User defined Callback Fun</w:t>
+      </w:r>
+      <w:r>
+        <w:rPr>
+          <w:lang w:val="en-US"/>
+        </w:rPr>
+        <w:t>c</w:t>
+      </w:r>
+      <w:r>
+        <w:rPr>
+          <w:lang w:val="en-US"/>
+        </w:rPr>
+        <w:t>tions</w:t>
+      </w:r>
+    </w:p>
+    <w:p>
+      <w:pPr>
+        <w:rPr>
+          <w:lang w:val="en-US"/>
+        </w:rPr>
+      </w:pPr>
+      <w:r>
+        <w:rPr>
+          <w:lang w:val="en-US"/>
+        </w:rPr>
+        <w:t xml:space="preserve">In </w:t>
+      </w:r>
+      <w:proofErr w:type="gramStart"/>
+      <w:r>
+        <w:rPr>
+          <w:lang w:val="en-US"/>
+        </w:rPr>
+        <w:t>JavaScript</w:t>
+      </w:r>
+      <w:proofErr w:type="gramEnd"/>
+      <w:r>
+        <w:rPr>
+          <w:lang w:val="en-US"/>
+        </w:rPr>
+        <w:t xml:space="preserve"> functions are first-class objects, so they can be used in a first-class manner just like any other object (String, Number, etc.) as they are objects themselves. This means that functions can be stored in variables, passed as arguments, created within other functions and </w:t>
+      </w:r>
+      <w:proofErr w:type="gramStart"/>
+      <w:r>
+        <w:rPr>
+          <w:lang w:val="en-US"/>
+        </w:rPr>
+        <w:t>be returned</w:t>
+      </w:r>
+      <w:proofErr w:type="gramEnd"/>
+      <w:r>
+        <w:rPr>
+          <w:lang w:val="en-US"/>
+        </w:rPr>
+        <w:t xml:space="preserve"> from functions. </w:t>
+      </w:r>
+    </w:p>
+    <w:p>
+      <w:pPr>
+        <w:rPr>
+          <w:lang w:val="en-US"/>
+        </w:rPr>
+      </w:pPr>
+      <w:r>
+        <w:rPr>
+          <w:lang w:val="en-US"/>
+        </w:rPr>
+        <w:t xml:space="preserve">Passing a function as a parameter into another function is the essence of a callback function. When a callback </w:t>
+      </w:r>
+      <w:proofErr w:type="gramStart"/>
+      <w:r>
+        <w:rPr>
+          <w:lang w:val="en-US"/>
+        </w:rPr>
+        <w:t>has been parsed</w:t>
+      </w:r>
+      <w:proofErr w:type="gramEnd"/>
+      <w:r>
+        <w:rPr>
+          <w:lang w:val="en-US"/>
+        </w:rPr>
+        <w:t xml:space="preserve"> as a parameter, it can then be executed inside the other function. The callback we parse </w:t>
+      </w:r>
+      <w:proofErr w:type="gramStart"/>
+      <w:r>
+        <w:rPr>
+          <w:lang w:val="en-US"/>
+        </w:rPr>
+        <w:t>is not executed</w:t>
+      </w:r>
+      <w:proofErr w:type="gramEnd"/>
+      <w:r>
+        <w:rPr>
+          <w:lang w:val="en-US"/>
+        </w:rPr>
+        <w:t xml:space="preserve"> immediately but is instead “called back” at some specified point inside the containing functions body. </w:t>
+      </w:r>
+    </w:p>
+    <w:p>
+      <w:pPr>
+        <w:rPr>
+          <w:lang w:val="en-US"/>
+        </w:rPr>
+      </w:pPr>
+      <w:proofErr w:type="gramStart"/>
+      <w:r>
+        <w:rPr>
+          <w:lang w:val="en-US"/>
+        </w:rPr>
+        <w:t>It’s</w:t>
+      </w:r>
+      <w:proofErr w:type="gramEnd"/>
+      <w:r>
+        <w:rPr>
+          <w:lang w:val="en-US"/>
+        </w:rPr>
+        <w:t xml:space="preserve"> possible both to use named or anonymous functions as callbacks. A lot of the time an anonymous functions is going to be fine, but if we end up in a chain of callbacks, </w:t>
+      </w:r>
+      <w:proofErr w:type="gramStart"/>
+      <w:r>
+        <w:rPr>
+          <w:lang w:val="en-US"/>
+        </w:rPr>
+        <w:t>it’s</w:t>
+      </w:r>
+      <w:proofErr w:type="gramEnd"/>
+      <w:r>
+        <w:rPr>
+          <w:lang w:val="en-US"/>
+        </w:rPr>
+        <w:t xml:space="preserve"> often a good idea to name the functions and then parse them into the function as a callback, to make reading of the code easier. </w:t>
+      </w:r>
+    </w:p>
+    <w:p>
+      <w:pPr>
+        <w:pStyle w:val="Overskrift3"/>
+        <w:rPr>
+          <w:lang w:val="en-US"/>
+        </w:rPr>
+      </w:pPr>
+      <w:r>
+        <w:rPr>
+          <w:lang w:val="en-US"/>
+        </w:rPr>
+        <w:t>Explain generally about node.js and NPM</w:t>
+      </w:r>
+    </w:p>
+    <w:p>
+      <w:pPr>
+        <w:rPr>
+          <w:lang w:val="en-US"/>
+        </w:rPr>
+      </w:pPr>
+      <w:r>
+        <w:rPr>
+          <w:lang w:val="en-US"/>
+        </w:rPr>
+        <w:t xml:space="preserve">Node.js is an open-source, cross-platform runtime environment for developing server-side Web applications. Node.js basic modules are written in JavaScript and </w:t>
+      </w:r>
+      <w:proofErr w:type="gramStart"/>
+      <w:r>
+        <w:rPr>
+          <w:lang w:val="en-US"/>
+        </w:rPr>
+        <w:t>it’s</w:t>
+      </w:r>
+      <w:proofErr w:type="gramEnd"/>
+      <w:r>
+        <w:rPr>
+          <w:lang w:val="en-US"/>
+        </w:rPr>
+        <w:t xml:space="preserve"> possible for developers to write new modules. </w:t>
+      </w:r>
+    </w:p>
+    <w:p>
+      <w:pPr>
+        <w:rPr>
+          <w:lang w:val="en-US"/>
+        </w:rPr>
+      </w:pPr>
+      <w:r>
+        <w:rPr>
+          <w:lang w:val="en-US"/>
+        </w:rPr>
+        <w:t xml:space="preserve">Node Package </w:t>
+      </w:r>
+      <w:proofErr w:type="gramStart"/>
+      <w:r>
+        <w:rPr>
+          <w:lang w:val="en-US"/>
+        </w:rPr>
+        <w:t>Manager(</w:t>
+      </w:r>
+      <w:proofErr w:type="gramEnd"/>
+      <w:r>
+        <w:rPr>
+          <w:lang w:val="en-US"/>
+        </w:rPr>
+        <w:t xml:space="preserve">NPM) is a package manager for Node.js and is used to install Node.js programs from its registry. NPM organizes the installation and management of third-party Node.js programs. When a Node.js program NPM handles code dependencies from the command line via a </w:t>
+      </w:r>
+      <w:proofErr w:type="gramStart"/>
+      <w:r>
+        <w:rPr>
+          <w:lang w:val="en-US"/>
+        </w:rPr>
+        <w:t>require(</w:t>
+      </w:r>
+      <w:proofErr w:type="gramEnd"/>
+      <w:r>
+        <w:rPr>
+          <w:lang w:val="en-US"/>
+        </w:rPr>
+        <w:t xml:space="preserve">‘some node program’) statement. </w:t>
+      </w:r>
+    </w:p>
+    <w:p>
+      <w:pPr>
+        <w:rPr>
+          <w:lang w:val="en-US"/>
+        </w:rPr>
+      </w:pPr>
+      <w:r>
+        <w:rPr>
+          <w:lang w:val="en-US"/>
+        </w:rPr>
+        <w:t xml:space="preserve">To install a Node.js program via NPM the following code </w:t>
+      </w:r>
+      <w:proofErr w:type="gramStart"/>
+      <w:r>
+        <w:rPr>
+          <w:lang w:val="en-US"/>
+        </w:rPr>
+        <w:t>is needed</w:t>
+      </w:r>
+      <w:proofErr w:type="gramEnd"/>
+      <w:r>
+        <w:rPr>
+          <w:lang w:val="en-US"/>
+        </w:rPr>
+        <w:t>: “</w:t>
+      </w:r>
+      <w:proofErr w:type="spellStart"/>
+      <w:r>
+        <w:rPr>
+          <w:lang w:val="en-US"/>
+        </w:rPr>
+        <w:t>npm</w:t>
+      </w:r>
+      <w:proofErr w:type="spellEnd"/>
+      <w:r>
+        <w:rPr>
+          <w:lang w:val="en-US"/>
+        </w:rPr>
+        <w:t xml:space="preserve"> install “node.js-program”. Different </w:t>
+      </w:r>
+      <w:r>
+        <w:rPr>
+          <w:lang w:val="en-US"/>
+        </w:rPr>
+        <w:t xml:space="preserve">commands </w:t>
+      </w:r>
+      <w:proofErr w:type="gramStart"/>
+      <w:r>
+        <w:rPr>
+          <w:lang w:val="en-US"/>
+        </w:rPr>
+        <w:t>can also be written</w:t>
+      </w:r>
+      <w:proofErr w:type="gramEnd"/>
+      <w:r>
+        <w:rPr>
+          <w:lang w:val="en-US"/>
+        </w:rPr>
+        <w:t xml:space="preserve"> to specify the installation. Examples are:</w:t>
+      </w:r>
+    </w:p>
+    <w:p>
+      <w:pPr>
+        <w:pStyle w:val="Listeafsnit"/>
+        <w:numPr>
+          <w:ilvl w:val="0"/>
+          <w:numId w:val="2"/>
+        </w:numPr>
+        <w:rPr>
+          <w:lang w:val="en-US"/>
+        </w:rPr>
+      </w:pPr>
+      <w:r>
+        <w:rPr>
+          <w:lang w:val="en-US"/>
+        </w:rPr>
+        <w:t xml:space="preserve">--save: to save the installation as a package dependency to a </w:t>
+      </w:r>
+      <w:proofErr w:type="spellStart"/>
+      <w:r>
+        <w:rPr>
+          <w:lang w:val="en-US"/>
+        </w:rPr>
+        <w:t>package.json</w:t>
+      </w:r>
+      <w:proofErr w:type="spellEnd"/>
+      <w:r>
+        <w:rPr>
+          <w:lang w:val="en-US"/>
+        </w:rPr>
+        <w:t xml:space="preserve"> file</w:t>
+      </w:r>
+    </w:p>
+    <w:p>
+      <w:pPr>
+        <w:pStyle w:val="Listeafsnit"/>
+        <w:numPr>
+          <w:ilvl w:val="0"/>
+          <w:numId w:val="2"/>
+        </w:numPr>
+        <w:rPr>
+          <w:lang w:val="en-US"/>
+        </w:rPr>
+      </w:pPr>
+      <w:r>
+        <w:rPr>
+          <w:lang w:val="en-US"/>
+        </w:rPr>
+        <w:t>--global: saves the package globally in the prefix folder instead of the local directory</w:t>
+      </w:r>
+    </w:p>
+    <w:p>
+      <w:pPr>
+        <w:pStyle w:val="Listeafsnit"/>
+        <w:numPr>
+          <w:ilvl w:val="0"/>
+          <w:numId w:val="2"/>
+        </w:numPr>
+        <w:rPr>
+          <w:lang w:val="en-US"/>
+        </w:rPr>
+      </w:pPr>
+      <w:r>
+        <w:rPr>
+          <w:lang w:val="en-US"/>
+        </w:rPr>
+        <w:t xml:space="preserve">--save-dev: save </w:t>
+      </w:r>
+      <w:proofErr w:type="spellStart"/>
+      <w:r>
+        <w:rPr>
+          <w:lang w:val="en-US"/>
+        </w:rPr>
+        <w:t>instealled</w:t>
+      </w:r>
+      <w:proofErr w:type="spellEnd"/>
+      <w:r>
+        <w:rPr>
+          <w:lang w:val="en-US"/>
+        </w:rPr>
+        <w:t xml:space="preserve"> packages to a </w:t>
+      </w:r>
+      <w:proofErr w:type="spellStart"/>
+      <w:r>
+        <w:rPr>
+          <w:lang w:val="en-US"/>
+        </w:rPr>
+        <w:t>package.json</w:t>
+      </w:r>
+      <w:proofErr w:type="spellEnd"/>
+      <w:r>
+        <w:rPr>
+          <w:lang w:val="en-US"/>
+        </w:rPr>
+        <w:t xml:space="preserve"> file as dev dependencies</w:t>
+      </w:r>
+    </w:p>
+    <w:p>
+      <w:pPr>
+        <w:pStyle w:val="Overskrift3"/>
+        <w:rPr>
+          <w:lang w:val="en-US"/>
+        </w:rPr>
+      </w:pPr>
+      <w:r>
+        <w:rPr>
+          <w:lang w:val="en-US"/>
+        </w:rPr>
+        <w:t>Provide examples of user defined reusable modules implemented in Node.js</w:t>
+      </w:r>
+    </w:p>
+    <w:p>
+      <w:pPr>
+        <w:rPr>
+          <w:lang w:val="en-US"/>
+        </w:rPr>
+      </w:pPr>
+      <w:r>
+        <w:rPr>
+          <w:lang w:val="en-US"/>
+        </w:rPr>
+        <w:t xml:space="preserve">See Projects </w:t>
+      </w:r>
+      <w:proofErr w:type="spellStart"/>
+      <w:r>
+        <w:rPr>
+          <w:lang w:val="en-US"/>
+        </w:rPr>
+        <w:t>fabonacci</w:t>
+      </w:r>
+      <w:proofErr w:type="spellEnd"/>
+      <w:r>
+        <w:rPr>
+          <w:lang w:val="en-US"/>
+        </w:rPr>
+        <w:t xml:space="preserve"> and </w:t>
+      </w:r>
+      <w:proofErr w:type="spellStart"/>
+      <w:r>
+        <w:rPr>
+          <w:lang w:val="en-US"/>
+        </w:rPr>
+        <w:t>fabonacci</w:t>
+      </w:r>
+      <w:proofErr w:type="spellEnd"/>
+      <w:r>
+        <w:rPr>
+          <w:lang w:val="en-US"/>
+        </w:rPr>
+        <w:t xml:space="preserve">-client for example. </w:t>
+      </w:r>
       <w:bookmarkStart w:id="0" w:name="_GoBack"/>
       <w:bookmarkEnd w:id="0"/>
-    </w:p>
-    <w:p>
-      <w:pPr>
-        <w:pStyle w:val="Overskrift3"/>
-        <w:rPr>
-          <w:lang w:val="en-US"/>
-        </w:rPr>
-      </w:pPr>
-      <w:r>
-        <w:rPr>
-          <w:lang w:val="en-US"/>
-        </w:rPr>
-        <w:lastRenderedPageBreak/>
-        <w:t>User defined Callback Fun</w:t>
-      </w:r>
-      <w:r>
-        <w:rPr>
-          <w:lang w:val="en-US"/>
-        </w:rPr>
-        <w:t>c</w:t>
-      </w:r>
-      <w:r>
-        <w:rPr>
-          <w:lang w:val="en-US"/>
-        </w:rPr>
-        <w:t>tions</w:t>
-      </w:r>
-    </w:p>
-    <w:p>
-      <w:pPr>
-        <w:rPr>
-          <w:lang w:val="en-US"/>
-        </w:rPr>
-      </w:pPr>
-      <w:r>
-        <w:rPr>
-          <w:lang w:val="en-US"/>
-        </w:rPr>
-        <w:t xml:space="preserve">In </w:t>
-      </w:r>
-      <w:proofErr w:type="gramStart"/>
-      <w:r>
-        <w:rPr>
-          <w:lang w:val="en-US"/>
-        </w:rPr>
-        <w:t>JavaScript</w:t>
-      </w:r>
-      <w:proofErr w:type="gramEnd"/>
-      <w:r>
-        <w:rPr>
-          <w:lang w:val="en-US"/>
-        </w:rPr>
-        <w:t xml:space="preserve"> functions are first-class objects, so they can be used in a first-class manner just like any other object (String, Number, etc.) as they are objects themselves. This means that functions can be stored in variables, passed as arguments, created within other functions and </w:t>
-      </w:r>
-      <w:proofErr w:type="gramStart"/>
-      <w:r>
-        <w:rPr>
-          <w:lang w:val="en-US"/>
-        </w:rPr>
-        <w:t>be returned</w:t>
-      </w:r>
-      <w:proofErr w:type="gramEnd"/>
-      <w:r>
-        <w:rPr>
-          <w:lang w:val="en-US"/>
-        </w:rPr>
-        <w:t xml:space="preserve"> from functions. </w:t>
-      </w:r>
-    </w:p>
-    <w:p>
-      <w:pPr>
-        <w:rPr>
-          <w:lang w:val="en-US"/>
-        </w:rPr>
-      </w:pPr>
-      <w:r>
-        <w:rPr>
-          <w:lang w:val="en-US"/>
-        </w:rPr>
-        <w:t xml:space="preserve">Passing a function as a parameter into another function is the essence of a callback function. When a callback </w:t>
-      </w:r>
-      <w:proofErr w:type="gramStart"/>
-      <w:r>
-        <w:rPr>
-          <w:lang w:val="en-US"/>
-        </w:rPr>
-        <w:t>has been parsed</w:t>
-      </w:r>
-      <w:proofErr w:type="gramEnd"/>
-      <w:r>
-        <w:rPr>
-          <w:lang w:val="en-US"/>
-        </w:rPr>
-        <w:t xml:space="preserve"> as a parameter, it can then be executed inside the other function. The callback we parse </w:t>
-      </w:r>
-      <w:proofErr w:type="gramStart"/>
-      <w:r>
-        <w:rPr>
-          <w:lang w:val="en-US"/>
-        </w:rPr>
-        <w:t>is not executed</w:t>
-      </w:r>
-      <w:proofErr w:type="gramEnd"/>
-      <w:r>
-        <w:rPr>
-          <w:lang w:val="en-US"/>
-        </w:rPr>
-        <w:t xml:space="preserve"> immediately but is instead “called back” at some specified point inside the containing functions body. </w:t>
-      </w:r>
-    </w:p>
-    <w:p>
-      <w:pPr>
-        <w:rPr>
-          <w:lang w:val="en-US"/>
-        </w:rPr>
-      </w:pPr>
-      <w:proofErr w:type="gramStart"/>
-      <w:r>
-        <w:rPr>
-          <w:lang w:val="en-US"/>
-        </w:rPr>
-        <w:t>It’s</w:t>
-      </w:r>
-      <w:proofErr w:type="gramEnd"/>
-      <w:r>
-        <w:rPr>
-          <w:lang w:val="en-US"/>
-        </w:rPr>
-        <w:t xml:space="preserve"> possible both to use named or anonymous functions as callbacks. A lot of the time an anonymous functions is going to be fine, but if we end up in a chain of callbacks, </w:t>
-      </w:r>
-      <w:proofErr w:type="gramStart"/>
-      <w:r>
-        <w:rPr>
-          <w:lang w:val="en-US"/>
-        </w:rPr>
-        <w:t>it’s</w:t>
-      </w:r>
-      <w:proofErr w:type="gramEnd"/>
-      <w:r>
-        <w:rPr>
-          <w:lang w:val="en-US"/>
-        </w:rPr>
-        <w:t xml:space="preserve"> often a good idea to name the functions and then parse them into the function as a callback, to make reading of the code easier. </w:t>
-      </w:r>
-    </w:p>
-    <w:p>
-      <w:pPr>
-        <w:pStyle w:val="Overskrift3"/>
-        <w:rPr>
-          <w:lang w:val="en-US"/>
-        </w:rPr>
-      </w:pPr>
-      <w:r>
-        <w:rPr>
-          <w:lang w:val="en-US"/>
-        </w:rPr>
-        <w:t>Explain generally about node.js and NPM</w:t>
-      </w:r>
-    </w:p>
-    <w:p>
-      <w:pPr>
-        <w:pStyle w:val="Overskrift3"/>
-        <w:rPr>
-          <w:lang w:val="en-US"/>
-        </w:rPr>
-      </w:pPr>
-      <w:r>
-        <w:rPr>
-          <w:lang w:val="en-US"/>
-        </w:rPr>
-        <w:t>Provide examples of user defined reusable modules implemented in Node.js</w:t>
-      </w:r>
     </w:p>
     <w:p>
       <w:pPr>
@@ -655,6 +921,118 @@
 <file path=word/numbering.xml><?xml version="1.0" encoding="utf-8"?>
 <w:numbering xmlns:wpc="http://schemas.microsoft.com/office/word/2010/wordprocessingCanvas" xmlns:mc="http://schemas.openxmlformats.org/markup-compatibility/2006" xmlns:o="urn:schemas-microsoft-com:office:office" xmlns:r="http://schemas.openxmlformats.org/officeDocument/2006/relationships" xmlns:m="http://schemas.openxmlformats.org/officeDocument/2006/math" xmlns:v="urn:schemas-microsoft-com:vml" xmlns:wp14="http://schemas.microsoft.com/office/word/2010/wordprocessingDrawing" xmlns:wp="http://schemas.openxmlformats.org/drawingml/2006/wordprocessingDrawing" xmlns:w10="urn:schemas-microsoft-com:office:word" xmlns:w="http://schemas.openxmlformats.org/wordprocessingml/2006/main" xmlns:w14="http://schemas.microsoft.com/office/word/2010/wordml" xmlns:w15="http://schemas.microsoft.com/office/word/2012/wordml" xmlns:wpg="http://schemas.microsoft.com/office/word/2010/wordprocessingGroup" xmlns:wpi="http://schemas.microsoft.com/office/word/2010/wordprocessingInk" xmlns:wne="http://schemas.microsoft.com/office/word/2006/wordml" xmlns:wps="http://schemas.microsoft.com/office/word/2010/wordprocessingShape" mc:Ignorable="w14 w15 wp14">
   <w:abstractNum w:abstractNumId="0" w15:restartNumberingAfterBreak="0">
+    <w:nsid w:val="0C6D7342"/>
+    <w:multiLevelType w:val="hybridMultilevel"/>
+    <w:tmpl w:val="C8C6E8DA"/>
+    <w:lvl w:ilvl="0" w:tplc="1846B7AC">
+      <w:numFmt w:val="bullet"/>
+      <w:lvlText w:val=""/>
+      <w:lvlJc w:val="left"/>
+      <w:pPr>
+        <w:ind w:left="1080" w:hanging="360"/>
+      </w:pPr>
+      <w:rPr>
+        <w:rFonts w:ascii="Symbol" w:eastAsiaTheme="minorHAnsi" w:hAnsi="Symbol" w:cstheme="minorBidi" w:hint="default"/>
+      </w:rPr>
+    </w:lvl>
+    <w:lvl w:ilvl="1" w:tplc="04060003" w:tentative="1">
+      <w:start w:val="1"/>
+      <w:numFmt w:val="bullet"/>
+      <w:lvlText w:val="o"/>
+      <w:lvlJc w:val="left"/>
+      <w:pPr>
+        <w:ind w:left="1800" w:hanging="360"/>
+      </w:pPr>
+      <w:rPr>
+        <w:rFonts w:ascii="Courier New" w:hAnsi="Courier New" w:cs="Courier New" w:hint="default"/>
+      </w:rPr>
+    </w:lvl>
+    <w:lvl w:ilvl="2" w:tplc="04060005" w:tentative="1">
+      <w:start w:val="1"/>
+      <w:numFmt w:val="bullet"/>
+      <w:lvlText w:val=""/>
+      <w:lvlJc w:val="left"/>
+      <w:pPr>
+        <w:ind w:left="2520" w:hanging="360"/>
+      </w:pPr>
+      <w:rPr>
+        <w:rFonts w:ascii="Wingdings" w:hAnsi="Wingdings" w:hint="default"/>
+      </w:rPr>
+    </w:lvl>
+    <w:lvl w:ilvl="3" w:tplc="04060001" w:tentative="1">
+      <w:start w:val="1"/>
+      <w:numFmt w:val="bullet"/>
+      <w:lvlText w:val=""/>
+      <w:lvlJc w:val="left"/>
+      <w:pPr>
+        <w:ind w:left="3240" w:hanging="360"/>
+      </w:pPr>
+      <w:rPr>
+        <w:rFonts w:ascii="Symbol" w:hAnsi="Symbol" w:hint="default"/>
+      </w:rPr>
+    </w:lvl>
+    <w:lvl w:ilvl="4" w:tplc="04060003" w:tentative="1">
+      <w:start w:val="1"/>
+      <w:numFmt w:val="bullet"/>
+      <w:lvlText w:val="o"/>
+      <w:lvlJc w:val="left"/>
+      <w:pPr>
+        <w:ind w:left="3960" w:hanging="360"/>
+      </w:pPr>
+      <w:rPr>
+        <w:rFonts w:ascii="Courier New" w:hAnsi="Courier New" w:cs="Courier New" w:hint="default"/>
+      </w:rPr>
+    </w:lvl>
+    <w:lvl w:ilvl="5" w:tplc="04060005" w:tentative="1">
+      <w:start w:val="1"/>
+      <w:numFmt w:val="bullet"/>
+      <w:lvlText w:val=""/>
+      <w:lvlJc w:val="left"/>
+      <w:pPr>
+        <w:ind w:left="4680" w:hanging="360"/>
+      </w:pPr>
+      <w:rPr>
+        <w:rFonts w:ascii="Wingdings" w:hAnsi="Wingdings" w:hint="default"/>
+      </w:rPr>
+    </w:lvl>
+    <w:lvl w:ilvl="6" w:tplc="04060001" w:tentative="1">
+      <w:start w:val="1"/>
+      <w:numFmt w:val="bullet"/>
+      <w:lvlText w:val=""/>
+      <w:lvlJc w:val="left"/>
+      <w:pPr>
+        <w:ind w:left="5400" w:hanging="360"/>
+      </w:pPr>
+      <w:rPr>
+        <w:rFonts w:ascii="Symbol" w:hAnsi="Symbol" w:hint="default"/>
+      </w:rPr>
+    </w:lvl>
+    <w:lvl w:ilvl="7" w:tplc="04060003" w:tentative="1">
+      <w:start w:val="1"/>
+      <w:numFmt w:val="bullet"/>
+      <w:lvlText w:val="o"/>
+      <w:lvlJc w:val="left"/>
+      <w:pPr>
+        <w:ind w:left="6120" w:hanging="360"/>
+      </w:pPr>
+      <w:rPr>
+        <w:rFonts w:ascii="Courier New" w:hAnsi="Courier New" w:cs="Courier New" w:hint="default"/>
+      </w:rPr>
+    </w:lvl>
+    <w:lvl w:ilvl="8" w:tplc="04060005" w:tentative="1">
+      <w:start w:val="1"/>
+      <w:numFmt w:val="bullet"/>
+      <w:lvlText w:val=""/>
+      <w:lvlJc w:val="left"/>
+      <w:pPr>
+        <w:ind w:left="6840" w:hanging="360"/>
+      </w:pPr>
+      <w:rPr>
+        <w:rFonts w:ascii="Wingdings" w:hAnsi="Wingdings" w:hint="default"/>
+      </w:rPr>
+    </w:lvl>
+  </w:abstractNum>
+  <w:abstractNum w:abstractNumId="1" w15:restartNumberingAfterBreak="0">
     <w:nsid w:val="21736D87"/>
     <w:multiLevelType w:val="hybridMultilevel"/>
     <w:tmpl w:val="56D0D8BE"/>
@@ -767,6 +1145,9 @@
     </w:lvl>
   </w:abstractNum>
   <w:num w:numId="1">
+    <w:abstractNumId w:val="1"/>
+  </w:num>
+  <w:num w:numId="2">
     <w:abstractNumId w:val="0"/>
   </w:num>
 </w:numbering>

</xml_diff>